<commit_message>
Atualizando arquivo - Lucas
</commit_message>
<xml_diff>
--- a/Relatorio.docx
+++ b/Relatorio.docx
@@ -1,6 +1,6 @@
 
 <file path=word/document.xml><?xml version="1.0" encoding="utf-8"?>
-<w:document xmlns:wpc="http://schemas.microsoft.com/office/word/2010/wordprocessingCanvas" xmlns:cx="http://schemas.microsoft.com/office/drawing/2014/chartex" xmlns:cx1="http://schemas.microsoft.com/office/drawing/2015/9/8/chartex" xmlns:cx2="http://schemas.microsoft.com/office/drawing/2015/10/21/chartex" xmlns:cx3="http://schemas.microsoft.com/office/drawing/2016/5/9/chartex" xmlns:cx4="http://schemas.microsoft.com/office/drawing/2016/5/10/chartex" xmlns:cx5="http://schemas.microsoft.com/office/drawing/2016/5/11/chartex" xmlns:cx6="http://schemas.microsoft.com/office/drawing/2016/5/12/chartex" xmlns:cx7="http://schemas.microsoft.com/office/drawing/2016/5/13/chartex" xmlns:cx8="http://schemas.microsoft.com/office/drawing/2016/5/14/chartex" xmlns:mc="http://schemas.openxmlformats.org/markup-compatibility/2006" xmlns:aink="http://schemas.microsoft.com/office/drawing/2016/ink" xmlns:am3d="http://schemas.microsoft.com/office/drawing/2017/model3d" xmlns:o="urn:schemas-microsoft-com:office:office" xmlns:r="http://schemas.openxmlformats.org/officeDocument/2006/relationships" xmlns:m="http://schemas.openxmlformats.org/officeDocument/2006/math" xmlns:v="urn:schemas-microsoft-com:vml" xmlns:wp14="http://schemas.microsoft.com/office/word/2010/wordprocessingDrawing" xmlns:wp="http://schemas.openxmlformats.org/drawingml/2006/wordprocessingDrawing" xmlns:w10="urn:schemas-microsoft-com:office:word" xmlns:w="http://schemas.openxmlformats.org/wordprocessingml/2006/main" xmlns:w14="http://schemas.microsoft.com/office/word/2010/wordml" xmlns:w15="http://schemas.microsoft.com/office/word/2012/wordml" xmlns:w16cid="http://schemas.microsoft.com/office/word/2016/wordml/cid" xmlns:w16se="http://schemas.microsoft.com/office/word/2015/wordml/symex" xmlns:wpg="http://schemas.microsoft.com/office/word/2010/wordprocessingGroup" xmlns:wpi="http://schemas.microsoft.com/office/word/2010/wordprocessingInk" xmlns:wne="http://schemas.microsoft.com/office/word/2006/wordml" xmlns:wps="http://schemas.microsoft.com/office/word/2010/wordprocessingShape" mc:Ignorable="w14 w15 w16se w16cid wp14">
+<w:document xmlns:wpc="http://schemas.microsoft.com/office/word/2010/wordprocessingCanvas" xmlns:mc="http://schemas.openxmlformats.org/markup-compatibility/2006" xmlns:o="urn:schemas-microsoft-com:office:office" xmlns:r="http://schemas.openxmlformats.org/officeDocument/2006/relationships" xmlns:m="http://schemas.openxmlformats.org/officeDocument/2006/math" xmlns:v="urn:schemas-microsoft-com:vml" xmlns:wp14="http://schemas.microsoft.com/office/word/2010/wordprocessingDrawing" xmlns:wp="http://schemas.openxmlformats.org/drawingml/2006/wordprocessingDrawing" xmlns:w10="urn:schemas-microsoft-com:office:word" xmlns:w="http://schemas.openxmlformats.org/wordprocessingml/2006/main" xmlns:w14="http://schemas.microsoft.com/office/word/2010/wordml" xmlns:w15="http://schemas.microsoft.com/office/word/2012/wordml" xmlns:wpg="http://schemas.microsoft.com/office/word/2010/wordprocessingGroup" xmlns:wpi="http://schemas.microsoft.com/office/word/2010/wordprocessingInk" xmlns:wne="http://schemas.microsoft.com/office/word/2006/wordml" xmlns:wps="http://schemas.microsoft.com/office/word/2010/wordprocessingShape" mc:Ignorable="w14 w15 wp14">
   <w:body>
     <w:p>
       <w:pPr>
@@ -12,6 +12,160 @@
           <w:szCs w:val="24"/>
         </w:rPr>
       </w:pPr>
+      <w:r>
+        <w:rPr>
+          <w:rFonts w:ascii="Arial" w:hAnsi="Arial" w:cs="Arial"/>
+          <w:sz w:val="24"/>
+          <w:szCs w:val="24"/>
+        </w:rPr>
+        <w:t>O Artigo citado relata o “</w:t>
+      </w:r>
+      <w:proofErr w:type="spellStart"/>
+      <w:r>
+        <w:rPr>
+          <w:rFonts w:ascii="Arial" w:hAnsi="Arial" w:cs="Arial"/>
+          <w:sz w:val="24"/>
+          <w:szCs w:val="24"/>
+        </w:rPr>
+        <w:t>Dependency</w:t>
+      </w:r>
+      <w:proofErr w:type="spellEnd"/>
+      <w:r>
+        <w:rPr>
+          <w:rFonts w:ascii="Arial" w:hAnsi="Arial" w:cs="Arial"/>
+          <w:sz w:val="24"/>
+          <w:szCs w:val="24"/>
+        </w:rPr>
+        <w:t xml:space="preserve"> </w:t>
+      </w:r>
+      <w:proofErr w:type="spellStart"/>
+      <w:r>
+        <w:rPr>
+          <w:rFonts w:ascii="Arial" w:hAnsi="Arial" w:cs="Arial"/>
+          <w:sz w:val="24"/>
+          <w:szCs w:val="24"/>
+        </w:rPr>
+        <w:t>Hell</w:t>
+      </w:r>
+      <w:proofErr w:type="spellEnd"/>
+      <w:r>
+        <w:rPr>
+          <w:rFonts w:ascii="Arial" w:hAnsi="Arial" w:cs="Arial"/>
+          <w:sz w:val="24"/>
+          <w:szCs w:val="24"/>
+        </w:rPr>
+        <w:t xml:space="preserve">” ocorrido no caso Jarbas, onde </w:t>
+      </w:r>
+      <w:r>
+        <w:rPr>
+          <w:rFonts w:ascii="Arial" w:hAnsi="Arial" w:cs="Arial"/>
+          <w:sz w:val="24"/>
+          <w:szCs w:val="24"/>
+        </w:rPr>
+        <w:t>utilizando um</w:t>
+      </w:r>
+      <w:r>
+        <w:rPr>
+          <w:rFonts w:ascii="Arial" w:hAnsi="Arial" w:cs="Arial"/>
+          <w:sz w:val="24"/>
+          <w:szCs w:val="24"/>
+        </w:rPr>
+        <w:t xml:space="preserve"> arquivo “requeriments.txt que tinha a funcionalidade de checas se as </w:t>
+      </w:r>
+      <w:r>
+        <w:rPr>
+          <w:rFonts w:ascii="Arial" w:hAnsi="Arial" w:cs="Arial"/>
+          <w:sz w:val="24"/>
+          <w:szCs w:val="24"/>
+        </w:rPr>
+        <w:t>bibliotecas listadas</w:t>
+      </w:r>
+      <w:r>
+        <w:rPr>
+          <w:rFonts w:ascii="Arial" w:hAnsi="Arial" w:cs="Arial"/>
+          <w:sz w:val="24"/>
+          <w:szCs w:val="24"/>
+        </w:rPr>
+        <w:t xml:space="preserve"> estão na sua versão mais recente, onde se as bibliotecas estiverem atualizadas abre-se um </w:t>
+      </w:r>
+      <w:proofErr w:type="spellStart"/>
+      <w:r>
+        <w:rPr>
+          <w:rFonts w:ascii="Arial" w:hAnsi="Arial" w:cs="Arial"/>
+          <w:sz w:val="24"/>
+          <w:szCs w:val="24"/>
+        </w:rPr>
+        <w:t>pull</w:t>
+      </w:r>
+      <w:proofErr w:type="spellEnd"/>
+      <w:r>
+        <w:rPr>
+          <w:rFonts w:ascii="Arial" w:hAnsi="Arial" w:cs="Arial"/>
+          <w:sz w:val="24"/>
+          <w:szCs w:val="24"/>
+        </w:rPr>
+        <w:t xml:space="preserve"> </w:t>
+      </w:r>
+      <w:proofErr w:type="spellStart"/>
+      <w:r>
+        <w:rPr>
+          <w:rFonts w:ascii="Arial" w:hAnsi="Arial" w:cs="Arial"/>
+          <w:sz w:val="24"/>
+          <w:szCs w:val="24"/>
+        </w:rPr>
+        <w:t>requ</w:t>
+      </w:r>
+      <w:bookmarkStart w:id="0" w:name="_GoBack"/>
+      <w:bookmarkEnd w:id="0"/>
+      <w:r>
+        <w:rPr>
+          <w:rFonts w:ascii="Arial" w:hAnsi="Arial" w:cs="Arial"/>
+          <w:sz w:val="24"/>
+          <w:szCs w:val="24"/>
+        </w:rPr>
+        <w:t>est</w:t>
+      </w:r>
+      <w:proofErr w:type="spellEnd"/>
+      <w:r>
+        <w:rPr>
+          <w:rFonts w:ascii="Arial" w:hAnsi="Arial" w:cs="Arial"/>
+          <w:sz w:val="24"/>
+          <w:szCs w:val="24"/>
+        </w:rPr>
+        <w:t xml:space="preserve"> no </w:t>
+      </w:r>
+      <w:r>
+        <w:rPr>
+          <w:rFonts w:ascii="Arial" w:hAnsi="Arial" w:cs="Arial"/>
+          <w:sz w:val="24"/>
+          <w:szCs w:val="24"/>
+        </w:rPr>
+        <w:t>repositório atualizando</w:t>
+      </w:r>
+      <w:r>
+        <w:rPr>
+          <w:rFonts w:ascii="Arial" w:hAnsi="Arial" w:cs="Arial"/>
+          <w:sz w:val="24"/>
+          <w:szCs w:val="24"/>
+        </w:rPr>
+        <w:t xml:space="preserve"> todas as versões de </w:t>
+      </w:r>
+      <w:r>
+        <w:rPr>
+          <w:rFonts w:ascii="Arial" w:hAnsi="Arial" w:cs="Arial"/>
+          <w:sz w:val="24"/>
+          <w:szCs w:val="24"/>
+        </w:rPr>
+        <w:t>dependências do</w:t>
+      </w:r>
+      <w:r>
+        <w:rPr>
+          <w:rFonts w:ascii="Arial" w:hAnsi="Arial" w:cs="Arial"/>
+          <w:sz w:val="24"/>
+          <w:szCs w:val="24"/>
+        </w:rPr>
+        <w:t xml:space="preserve"> arquivo.</w:t>
+      </w:r>
     </w:p>
     <w:p>
       <w:pPr>
@@ -23,6 +177,94 @@
           <w:szCs w:val="24"/>
         </w:rPr>
       </w:pPr>
+      <w:r>
+        <w:rPr>
+          <w:rFonts w:ascii="Arial" w:hAnsi="Arial" w:cs="Arial"/>
+          <w:sz w:val="24"/>
+          <w:szCs w:val="24"/>
+        </w:rPr>
+        <w:t>No caso Jar</w:t>
+      </w:r>
+      <w:r>
+        <w:rPr>
+          <w:rFonts w:ascii="Arial" w:hAnsi="Arial" w:cs="Arial"/>
+          <w:sz w:val="24"/>
+          <w:szCs w:val="24"/>
+        </w:rPr>
+        <w:t>bas após a realização de debugs</w:t>
+      </w:r>
+      <w:r>
+        <w:rPr>
+          <w:rFonts w:ascii="Arial" w:hAnsi="Arial" w:cs="Arial"/>
+          <w:sz w:val="24"/>
+          <w:szCs w:val="24"/>
+        </w:rPr>
+        <w:t xml:space="preserve"> ficou clara que o que tinha quebrado o </w:t>
+      </w:r>
+      <w:r>
+        <w:rPr>
+          <w:rFonts w:ascii="Arial" w:hAnsi="Arial" w:cs="Arial"/>
+          <w:sz w:val="24"/>
+          <w:szCs w:val="24"/>
+        </w:rPr>
+        <w:t>código foi</w:t>
+      </w:r>
+      <w:r>
+        <w:rPr>
+          <w:rFonts w:ascii="Arial" w:hAnsi="Arial" w:cs="Arial"/>
+          <w:sz w:val="24"/>
+          <w:szCs w:val="24"/>
+        </w:rPr>
+        <w:t xml:space="preserve"> algo de fora do projeto, porem para </w:t>
+      </w:r>
+      <w:r>
+        <w:rPr>
+          <w:rFonts w:ascii="Arial" w:hAnsi="Arial" w:cs="Arial"/>
+          <w:sz w:val="24"/>
+          <w:szCs w:val="24"/>
+        </w:rPr>
+        <w:t>descobri e</w:t>
+      </w:r>
+      <w:r>
+        <w:rPr>
+          <w:rFonts w:ascii="Arial" w:hAnsi="Arial" w:cs="Arial"/>
+          <w:sz w:val="24"/>
+          <w:szCs w:val="24"/>
+        </w:rPr>
+        <w:t xml:space="preserve"> confirmar as </w:t>
+      </w:r>
+      <w:r>
+        <w:rPr>
+          <w:rFonts w:ascii="Arial" w:hAnsi="Arial" w:cs="Arial"/>
+          <w:sz w:val="24"/>
+          <w:szCs w:val="24"/>
+        </w:rPr>
+        <w:t>suspeitas seria</w:t>
+      </w:r>
+      <w:r>
+        <w:rPr>
+          <w:rFonts w:ascii="Arial" w:hAnsi="Arial" w:cs="Arial"/>
+          <w:sz w:val="24"/>
+          <w:szCs w:val="24"/>
+        </w:rPr>
+        <w:t xml:space="preserve"> necessário a reinstalação de um pacote </w:t>
+      </w:r>
+      <w:r>
+        <w:rPr>
+          <w:rFonts w:ascii="Arial" w:hAnsi="Arial" w:cs="Arial"/>
+          <w:sz w:val="24"/>
+          <w:szCs w:val="24"/>
+        </w:rPr>
+        <w:t>anterior a</w:t>
+      </w:r>
+      <w:r>
+        <w:rPr>
+          <w:rFonts w:ascii="Arial" w:hAnsi="Arial" w:cs="Arial"/>
+          <w:sz w:val="24"/>
+          <w:szCs w:val="24"/>
+        </w:rPr>
+        <w:t xml:space="preserve"> versar 0.4.0, algo que acabou confirmando as suspeitas.</w:t>
+      </w:r>
     </w:p>
     <w:p>
       <w:pPr>
@@ -34,23 +276,29 @@
           <w:szCs w:val="24"/>
         </w:rPr>
       </w:pPr>
-      <w:bookmarkStart w:id="0" w:name="_GoBack"/>
-      <w:bookmarkEnd w:id="0"/>
-      <w:r>
-        <w:rPr>
-          <w:rFonts w:ascii="Arial" w:hAnsi="Arial" w:cs="Arial"/>
-          <w:sz w:val="24"/>
-          <w:szCs w:val="24"/>
-        </w:rPr>
-        <w:t>O Artigo citado relata o “Dependency Hell” ocorrido no caso Jarbas, onde utilizando  um arquivo “requeriments.txt que tinha a funcionalidade de checas se as bibliotecas  listadas estão na sua versão mais recente, onde se as bibliotecas estiverem atualizadas abre-se um pull request no repositório  atualizando todas as versões de dependências  do arquivo</w:t>
-      </w:r>
-      <w:r>
-        <w:rPr>
-          <w:rFonts w:ascii="Arial" w:hAnsi="Arial" w:cs="Arial"/>
-          <w:sz w:val="24"/>
-          <w:szCs w:val="24"/>
-        </w:rPr>
-        <w:t>.</w:t>
+      <w:r>
+        <w:rPr>
+          <w:rFonts w:ascii="Arial" w:hAnsi="Arial" w:cs="Arial"/>
+          <w:sz w:val="24"/>
+          <w:szCs w:val="24"/>
+        </w:rPr>
+        <w:t>Neste caso claramente tornou-se possível facilmente acompanhar as mudanças realizadas no código através do versionamento, pois consiste em esta</w:t>
+      </w:r>
+      <w:r>
+        <w:rPr>
+          <w:rFonts w:ascii="Arial" w:hAnsi="Arial" w:cs="Arial"/>
+          <w:sz w:val="24"/>
+          <w:szCs w:val="24"/>
+        </w:rPr>
+        <w:t xml:space="preserve">beleces por meio de numerações </w:t>
+      </w:r>
+      <w:r>
+        <w:rPr>
+          <w:rFonts w:ascii="Arial" w:hAnsi="Arial" w:cs="Arial"/>
+          <w:sz w:val="24"/>
+          <w:szCs w:val="24"/>
+        </w:rPr>
+        <w:t>diferentes que permitiria aos programadores acompanhar as mudanças aplicadas e os usuários finais identificarem as novidades da versão mais recente.</w:t>
       </w:r>
     </w:p>
     <w:p>
@@ -69,8 +317,69 @@
           <w:sz w:val="24"/>
           <w:szCs w:val="24"/>
         </w:rPr>
-        <w:t>No caso Jarbas após a realização de debugs  ficou clara que o que tinha quebrado o código  foi algo de fora do projeto, porem para descobri  e confirmar as suspeitas  seria necessário a reinstalação de um pacote anterior  a versar 0.4.0, algo que acabou confirmando as suspeitas.</w:t>
-      </w:r>
+        <w:t>Conforme o artigo citado aponta-se também a importância de um versionamento semântico que auxiliaria no tipo de correção, implementação ou atualização realizada no código</w:t>
+      </w:r>
+      <w:r>
+        <w:rPr>
+          <w:rFonts w:ascii="Arial" w:hAnsi="Arial" w:cs="Arial"/>
+          <w:sz w:val="24"/>
+          <w:szCs w:val="24"/>
+        </w:rPr>
+        <w:t xml:space="preserve"> </w:t>
+      </w:r>
+      <w:r>
+        <w:rPr>
+          <w:rFonts w:ascii="Arial" w:hAnsi="Arial" w:cs="Arial"/>
+          <w:sz w:val="24"/>
+          <w:szCs w:val="24"/>
+        </w:rPr>
+        <w:t xml:space="preserve">que mantem </w:t>
+      </w:r>
+      <w:r>
+        <w:rPr>
+          <w:rFonts w:ascii="Arial" w:hAnsi="Arial" w:cs="Arial"/>
+          <w:sz w:val="24"/>
+          <w:szCs w:val="24"/>
+        </w:rPr>
+        <w:t xml:space="preserve">um histórico de </w:t>
+      </w:r>
+      <w:proofErr w:type="spellStart"/>
+      <w:r>
+        <w:rPr>
+          <w:rFonts w:ascii="Arial" w:hAnsi="Arial" w:cs="Arial"/>
+          <w:sz w:val="24"/>
+          <w:szCs w:val="24"/>
+        </w:rPr>
+        <w:t>commits</w:t>
+      </w:r>
+      <w:proofErr w:type="spellEnd"/>
+      <w:r>
+        <w:rPr>
+          <w:rFonts w:ascii="Arial" w:hAnsi="Arial" w:cs="Arial"/>
+          <w:sz w:val="24"/>
+          <w:szCs w:val="24"/>
+        </w:rPr>
+        <w:t xml:space="preserve"> como o </w:t>
+      </w:r>
+      <w:r>
+        <w:rPr>
+          <w:rFonts w:ascii="Arial" w:hAnsi="Arial" w:cs="Arial"/>
+          <w:sz w:val="24"/>
+          <w:szCs w:val="24"/>
+        </w:rPr>
+        <w:t>tipo de alteração considerando a versão definida no release e:</w:t>
+      </w:r>
+    </w:p>
+    <w:p>
+      <w:pPr>
+        <w:ind w:left="-426"/>
+        <w:jc w:val="both"/>
+        <w:rPr>
+          <w:rFonts w:ascii="Arial" w:hAnsi="Arial" w:cs="Arial"/>
+          <w:sz w:val="24"/>
+          <w:szCs w:val="24"/>
+        </w:rPr>
+      </w:pPr>
     </w:p>
     <w:sectPr>
       <w:pgSz w:w="11906" w:h="16838"/>
@@ -83,7 +392,7 @@
 </file>
 
 <file path=word/numbering.xml><?xml version="1.0" encoding="utf-8"?>
-<w:numbering xmlns:wpc="http://schemas.microsoft.com/office/word/2010/wordprocessingCanvas" xmlns:cx="http://schemas.microsoft.com/office/drawing/2014/chartex" xmlns:cx1="http://schemas.microsoft.com/office/drawing/2015/9/8/chartex" xmlns:cx2="http://schemas.microsoft.com/office/drawing/2015/10/21/chartex" xmlns:cx3="http://schemas.microsoft.com/office/drawing/2016/5/9/chartex" xmlns:cx4="http://schemas.microsoft.com/office/drawing/2016/5/10/chartex" xmlns:cx5="http://schemas.microsoft.com/office/drawing/2016/5/11/chartex" xmlns:cx6="http://schemas.microsoft.com/office/drawing/2016/5/12/chartex" xmlns:cx7="http://schemas.microsoft.com/office/drawing/2016/5/13/chartex" xmlns:cx8="http://schemas.microsoft.com/office/drawing/2016/5/14/chartex" xmlns:mc="http://schemas.openxmlformats.org/markup-compatibility/2006" xmlns:aink="http://schemas.microsoft.com/office/drawing/2016/ink" xmlns:am3d="http://schemas.microsoft.com/office/drawing/2017/model3d" xmlns:o="urn:schemas-microsoft-com:office:office" xmlns:r="http://schemas.openxmlformats.org/officeDocument/2006/relationships" xmlns:m="http://schemas.openxmlformats.org/officeDocument/2006/math" xmlns:v="urn:schemas-microsoft-com:vml" xmlns:wp14="http://schemas.microsoft.com/office/word/2010/wordprocessingDrawing" xmlns:wp="http://schemas.openxmlformats.org/drawingml/2006/wordprocessingDrawing" xmlns:w10="urn:schemas-microsoft-com:office:word" xmlns:w="http://schemas.openxmlformats.org/wordprocessingml/2006/main" xmlns:w14="http://schemas.microsoft.com/office/word/2010/wordml" xmlns:w15="http://schemas.microsoft.com/office/word/2012/wordml" xmlns:w16cid="http://schemas.microsoft.com/office/word/2016/wordml/cid" xmlns:w16se="http://schemas.microsoft.com/office/word/2015/wordml/symex" xmlns:wpg="http://schemas.microsoft.com/office/word/2010/wordprocessingGroup" xmlns:wpi="http://schemas.microsoft.com/office/word/2010/wordprocessingInk" xmlns:wne="http://schemas.microsoft.com/office/word/2006/wordml" xmlns:wps="http://schemas.microsoft.com/office/word/2010/wordprocessingShape" mc:Ignorable="w14 w15 w16se w16cid wp14">
+<w:numbering xmlns:wpc="http://schemas.microsoft.com/office/word/2010/wordprocessingCanvas" xmlns:mc="http://schemas.openxmlformats.org/markup-compatibility/2006" xmlns:o="urn:schemas-microsoft-com:office:office" xmlns:r="http://schemas.openxmlformats.org/officeDocument/2006/relationships" xmlns:m="http://schemas.openxmlformats.org/officeDocument/2006/math" xmlns:v="urn:schemas-microsoft-com:vml" xmlns:wp14="http://schemas.microsoft.com/office/word/2010/wordprocessingDrawing" xmlns:wp="http://schemas.openxmlformats.org/drawingml/2006/wordprocessingDrawing" xmlns:w10="urn:schemas-microsoft-com:office:word" xmlns:w="http://schemas.openxmlformats.org/wordprocessingml/2006/main" xmlns:w14="http://schemas.microsoft.com/office/word/2010/wordml" xmlns:w15="http://schemas.microsoft.com/office/word/2012/wordml" xmlns:wpg="http://schemas.microsoft.com/office/word/2010/wordprocessingGroup" xmlns:wpi="http://schemas.microsoft.com/office/word/2010/wordprocessingInk" xmlns:wne="http://schemas.microsoft.com/office/word/2006/wordml" xmlns:wps="http://schemas.microsoft.com/office/word/2010/wordprocessingShape" mc:Ignorable="w14 w15 wp14">
   <w:abstractNum w:abstractNumId="0" w15:restartNumberingAfterBreak="0">
     <w:nsid w:val="71A229CA"/>
     <w:multiLevelType w:val="multilevel"/>
@@ -204,7 +513,7 @@
 </file>
 
 <file path=word/styles.xml><?xml version="1.0" encoding="utf-8"?>
-<w:styles xmlns:mc="http://schemas.openxmlformats.org/markup-compatibility/2006" xmlns:r="http://schemas.openxmlformats.org/officeDocument/2006/relationships" xmlns:w="http://schemas.openxmlformats.org/wordprocessingml/2006/main" xmlns:w14="http://schemas.microsoft.com/office/word/2010/wordml" xmlns:w15="http://schemas.microsoft.com/office/word/2012/wordml" xmlns:w16cid="http://schemas.microsoft.com/office/word/2016/wordml/cid" xmlns:w16se="http://schemas.microsoft.com/office/word/2015/wordml/symex" mc:Ignorable="w14 w15 w16se w16cid">
+<w:styles xmlns:mc="http://schemas.openxmlformats.org/markup-compatibility/2006" xmlns:r="http://schemas.openxmlformats.org/officeDocument/2006/relationships" xmlns:w="http://schemas.openxmlformats.org/wordprocessingml/2006/main" xmlns:w14="http://schemas.microsoft.com/office/word/2010/wordml" xmlns:w15="http://schemas.microsoft.com/office/word/2012/wordml" mc:Ignorable="w14 w15">
   <w:docDefaults>
     <w:rPrDefault>
       <w:rPr>
@@ -220,7 +529,7 @@
       </w:pPr>
     </w:pPrDefault>
   </w:docDefaults>
-  <w:latentStyles w:defLockedState="0" w:defUIPriority="99" w:defSemiHidden="0" w:defUnhideWhenUsed="0" w:defQFormat="0" w:count="375">
+  <w:latentStyles w:defLockedState="0" w:defUIPriority="99" w:defSemiHidden="0" w:defUnhideWhenUsed="0" w:defQFormat="0" w:count="371">
     <w:lsdException w:name="Normal" w:uiPriority="0" w:qFormat="1"/>
     <w:lsdException w:name="heading 1" w:uiPriority="9" w:qFormat="1"/>
     <w:lsdException w:name="heading 2" w:semiHidden="1" w:uiPriority="9" w:unhideWhenUsed="1" w:qFormat="1"/>
@@ -592,10 +901,6 @@
     <w:lsdException w:name="List Table 5 Dark Accent 6" w:uiPriority="50"/>
     <w:lsdException w:name="List Table 6 Colorful Accent 6" w:uiPriority="51"/>
     <w:lsdException w:name="List Table 7 Colorful Accent 6" w:uiPriority="52"/>
-    <w:lsdException w:name="Mention" w:semiHidden="1" w:unhideWhenUsed="1"/>
-    <w:lsdException w:name="Smart Hyperlink" w:semiHidden="1" w:unhideWhenUsed="1"/>
-    <w:lsdException w:name="Hashtag" w:semiHidden="1" w:unhideWhenUsed="1"/>
-    <w:lsdException w:name="Unresolved Mention" w:semiHidden="1" w:unhideWhenUsed="1"/>
   </w:latentStyles>
   <w:style w:type="paragraph" w:default="1" w:styleId="Normal">
     <w:name w:val="Normal"/>

</xml_diff>